<commit_message>
Cambios realizados en el informe de pruebas
</commit_message>
<xml_diff>
--- a/Docs/Test Plans/US398956-EstablecerTipoCombustible-TestReport.docx
+++ b/Docs/Test Plans/US398956-EstablecerTipoCombustible-TestReport.docx
@@ -1,6 +1,6 @@
 
 <file path=word/document.xml><?xml version="1.0" encoding="utf-8"?>
-<w:document xmlns:wpc="http://schemas.microsoft.com/office/word/2010/wordprocessingCanvas" xmlns:cx="http://schemas.microsoft.com/office/drawing/2014/chartex" xmlns:mc="http://schemas.openxmlformats.org/markup-compatibility/2006" xmlns:o="urn:schemas-microsoft-com:office:office" xmlns:r="http://schemas.openxmlformats.org/officeDocument/2006/relationships" xmlns:m="http://schemas.openxmlformats.org/officeDocument/2006/math" xmlns:v="urn:schemas-microsoft-com:vml" xmlns:wp14="http://schemas.microsoft.com/office/word/2010/wordprocessingDrawing" xmlns:wp="http://schemas.openxmlformats.org/drawingml/2006/wordprocessingDrawing" xmlns:w10="urn:schemas-microsoft-com:office:word" xmlns:w="http://schemas.openxmlformats.org/wordprocessingml/2006/main" xmlns:w14="http://schemas.microsoft.com/office/word/2010/wordml" xmlns:w15="http://schemas.microsoft.com/office/word/2012/wordml" xmlns:w16se="http://schemas.microsoft.com/office/word/2015/wordml/symex" xmlns:wpg="http://schemas.microsoft.com/office/word/2010/wordprocessingGroup" xmlns:wpi="http://schemas.microsoft.com/office/word/2010/wordprocessingInk" xmlns:wne="http://schemas.microsoft.com/office/word/2006/wordml" xmlns:wps="http://schemas.microsoft.com/office/word/2010/wordprocessingShape" mc:Ignorable="w14 w15 w16se wp14">
+<w:document xmlns:wpc="http://schemas.microsoft.com/office/word/2010/wordprocessingCanvas" xmlns:mo="http://schemas.microsoft.com/office/mac/office/2008/main" xmlns:mc="http://schemas.openxmlformats.org/markup-compatibility/2006" xmlns:mv="urn:schemas-microsoft-com:mac:vml" xmlns:o="urn:schemas-microsoft-com:office:office" xmlns:r="http://schemas.openxmlformats.org/officeDocument/2006/relationships" xmlns:m="http://schemas.openxmlformats.org/officeDocument/2006/math" xmlns:v="urn:schemas-microsoft-com:vml" xmlns:wp14="http://schemas.microsoft.com/office/word/2010/wordprocessingDrawing" xmlns:wp="http://schemas.openxmlformats.org/drawingml/2006/wordprocessingDrawing" xmlns:w10="urn:schemas-microsoft-com:office:word" xmlns:w="http://schemas.openxmlformats.org/wordprocessingml/2006/main" xmlns:w14="http://schemas.microsoft.com/office/word/2010/wordml" xmlns:w15="http://schemas.microsoft.com/office/word/2012/wordml" xmlns:wpg="http://schemas.microsoft.com/office/word/2010/wordprocessingGroup" xmlns:wpi="http://schemas.microsoft.com/office/word/2010/wordprocessingInk" xmlns:wne="http://schemas.microsoft.com/office/word/2006/wordml" xmlns:wps="http://schemas.microsoft.com/office/word/2010/wordprocessingShape" mc:Ignorable="w14 w15 wp14">
   <w:body>
     <w:p>
       <w:pPr>
@@ -83,108 +83,140 @@
         <w:rPr>
           <w:rFonts w:cstheme="minorHAnsi"/>
         </w:rPr>
-        <w:t xml:space="preserve">Con respecto a la implementación de las pruebas de interfaz de usuario (Juan David Corrales Gil) mediante el plan de pruebas proporcionado, se implementó de tal forma que primero se realizó un método </w:t>
-      </w:r>
-      <w:proofErr w:type="spellStart"/>
-      <w:proofErr w:type="gramStart"/>
-      <w:r>
-        <w:rPr>
-          <w:rFonts w:cstheme="minorHAnsi"/>
-        </w:rPr>
-        <w:t>setUp</w:t>
-      </w:r>
-      <w:proofErr w:type="spellEnd"/>
-      <w:r>
-        <w:rPr>
-          <w:rFonts w:cstheme="minorHAnsi"/>
-        </w:rPr>
-        <w:t>(</w:t>
-      </w:r>
-      <w:proofErr w:type="gramEnd"/>
-      <w:r>
-        <w:rPr>
-          <w:rFonts w:cstheme="minorHAnsi"/>
-        </w:rPr>
-        <w:t>) ….</w:t>
-      </w:r>
-    </w:p>
-    <w:p>
-      <w:pPr>
-        <w:jc w:val="both"/>
-        <w:rPr>
-          <w:rFonts w:cstheme="minorHAnsi"/>
-        </w:rPr>
-      </w:pPr>
-    </w:p>
-    <w:p>
-      <w:pPr>
-        <w:jc w:val="both"/>
-        <w:rPr>
-          <w:rFonts w:cstheme="minorHAnsi"/>
-        </w:rPr>
-      </w:pPr>
-    </w:p>
-    <w:p>
-      <w:pPr>
-        <w:jc w:val="both"/>
-        <w:rPr>
-          <w:rFonts w:cstheme="minorHAnsi"/>
-        </w:rPr>
-      </w:pPr>
-    </w:p>
-    <w:p>
-      <w:pPr>
-        <w:jc w:val="both"/>
-        <w:rPr>
-          <w:rFonts w:cstheme="minorHAnsi"/>
-          <w:color w:val="000000" w:themeColor="text1"/>
-        </w:rPr>
-      </w:pPr>
-      <w:r>
-        <w:rPr>
-          <w:rFonts w:cstheme="minorHAnsi"/>
-          <w:color w:val="000000" w:themeColor="text1"/>
-        </w:rPr>
-        <w:t>Con respecto a la implementación de las pruebas unitarias (</w:t>
-      </w:r>
-      <w:proofErr w:type="spellStart"/>
-      <w:r>
-        <w:rPr>
-          <w:rFonts w:cstheme="minorHAnsi"/>
-          <w:color w:val="000000" w:themeColor="text1"/>
-        </w:rPr>
-        <w:t>Hamza</w:t>
-      </w:r>
-      <w:proofErr w:type="spellEnd"/>
-      <w:r>
-        <w:rPr>
-          <w:rFonts w:cstheme="minorHAnsi"/>
-          <w:color w:val="000000" w:themeColor="text1"/>
-        </w:rPr>
-        <w:t xml:space="preserve"> </w:t>
-      </w:r>
-      <w:proofErr w:type="spellStart"/>
-      <w:r>
-        <w:rPr>
-          <w:rFonts w:cstheme="minorHAnsi"/>
-          <w:color w:val="000000" w:themeColor="text1"/>
-        </w:rPr>
-        <w:t>Hamda</w:t>
-      </w:r>
-      <w:proofErr w:type="spellEnd"/>
-      <w:r>
-        <w:rPr>
-          <w:rFonts w:cstheme="minorHAnsi"/>
-          <w:color w:val="000000" w:themeColor="text1"/>
-        </w:rPr>
-        <w:t>), se han implementado las pruebas unitarias</w:t>
-      </w:r>
-      <w:r>
-        <w:rPr>
-          <w:rFonts w:cstheme="minorHAnsi"/>
-          <w:color w:val="000000" w:themeColor="text1"/>
-        </w:rPr>
-        <w:t>…</w:t>
+        <w:t>Con respecto a la implementación de las pruebas de interfaz de usuario (Juan David Corrales Gil) mediante el plan de pruebas proporcionado, se implementó de tal forma que primero</w:t>
+      </w:r>
+      <w:r>
+        <w:rPr>
+          <w:rFonts w:cstheme="minorHAnsi"/>
+        </w:rPr>
+        <w:t xml:space="preserve"> se realizó un método setUp() en el cual se establecía el tipo de gasolina “Gasóleo A”, para así poder ejecutar los tests posteriores de forma correcta. </w:t>
+      </w:r>
+    </w:p>
+    <w:p>
+      <w:pPr>
+        <w:jc w:val="both"/>
+        <w:rPr>
+          <w:rFonts w:cstheme="minorHAnsi"/>
+        </w:rPr>
+      </w:pPr>
+      <w:r>
+        <w:rPr>
+          <w:rFonts w:cstheme="minorHAnsi"/>
+        </w:rPr>
+        <w:t xml:space="preserve">Después en el método test principal </w:t>
+      </w:r>
+      <w:r>
+        <w:rPr>
+          <w:rFonts w:cstheme="minorHAnsi"/>
+          <w:i/>
+        </w:rPr>
+        <w:t>establecerTipoCombustibleTest()</w:t>
+      </w:r>
+      <w:r>
+        <w:rPr>
+          <w:rFonts w:cstheme="minorHAnsi"/>
+        </w:rPr>
+        <w:t xml:space="preserve"> se comprobaba m</w:t>
+      </w:r>
+      <w:r>
+        <w:rPr>
+          <w:rFonts w:cstheme="minorHAnsi"/>
+        </w:rPr>
+        <w:t>ediante diferentes pruebas con E</w:t>
+      </w:r>
+      <w:bookmarkStart w:id="0" w:name="_GoBack"/>
+      <w:bookmarkEnd w:id="0"/>
+      <w:r>
+        <w:rPr>
+          <w:rFonts w:cstheme="minorHAnsi"/>
+        </w:rPr>
+        <w:t>spresso que todo se establecía correctamente con lo que indicaba el plan de pruebas.</w:t>
+      </w:r>
+    </w:p>
+    <w:p>
+      <w:pPr>
+        <w:jc w:val="both"/>
+        <w:rPr>
+          <w:rFonts w:cstheme="minorHAnsi"/>
+        </w:rPr>
+      </w:pPr>
+      <w:r>
+        <w:rPr>
+          <w:rFonts w:cstheme="minorHAnsi"/>
+        </w:rPr>
+        <w:t>Las pruebas al principio daban NullPointerException debido a que no se tenía el fichero datos.txt, es decir,</w:t>
+      </w:r>
+      <w:r>
+        <w:rPr>
+          <w:rFonts w:cstheme="minorHAnsi"/>
+        </w:rPr>
+        <w:t xml:space="preserve"> la lectura se estaba haciendo a un fichero null. Después de corregir estos errores en la lógica de la implementación se probó a ejecutar nuevamente las pruebas de interfaz. El resultado fue que </w:t>
+      </w:r>
+      <w:r>
+        <w:rPr>
+          <w:rFonts w:cstheme="minorHAnsi"/>
+        </w:rPr>
+        <w:t>volvió a dar error ya que se ejecutaba de forma incorrecta la manera de abrir el DrawerLayout. Después, se corrigió de manera correcta.</w:t>
+      </w:r>
+    </w:p>
+    <w:p>
+      <w:pPr>
+        <w:jc w:val="both"/>
+        <w:rPr>
+          <w:rFonts w:cstheme="minorHAnsi"/>
+        </w:rPr>
+      </w:pPr>
+      <w:r>
+        <w:rPr>
+          <w:rFonts w:cstheme="minorHAnsi"/>
+        </w:rPr>
+        <w:t xml:space="preserve">Sin embargo, el último error ocasionado fue que después de comprobar que se había establecido de forma correcta el tipo de combustible, el DrawerLayout no se cerraba por lo que la aplicación se quedaba pillada en el mismo punto. </w:t>
+      </w:r>
+    </w:p>
+    <w:p>
+      <w:pPr>
+        <w:jc w:val="both"/>
+        <w:rPr>
+          <w:rFonts w:cstheme="minorHAnsi"/>
+        </w:rPr>
+      </w:pPr>
+      <w:r>
+        <w:rPr>
+          <w:rFonts w:cstheme="minorHAnsi"/>
+        </w:rPr>
+        <w:t>Después de estos errores solucionados, las pruebas de interfaz de usuario se ejecutaron correctamente de acuerdo a lo establecido en el plan de pruebas.</w:t>
+      </w:r>
+    </w:p>
+    <w:p>
+      <w:pPr>
+        <w:jc w:val="both"/>
+        <w:rPr>
+          <w:rFonts w:cstheme="minorHAnsi"/>
+        </w:rPr>
+      </w:pPr>
+    </w:p>
+    <w:p>
+      <w:pPr>
+        <w:jc w:val="both"/>
+        <w:rPr>
+          <w:rFonts w:cstheme="minorHAnsi"/>
+        </w:rPr>
+      </w:pPr>
+    </w:p>
+    <w:p>
+      <w:pPr>
+        <w:jc w:val="both"/>
+        <w:rPr>
+          <w:rFonts w:cstheme="minorHAnsi"/>
+          <w:color w:val="000000" w:themeColor="text1"/>
+        </w:rPr>
+      </w:pPr>
+      <w:r>
+        <w:rPr>
+          <w:rFonts w:cstheme="minorHAnsi"/>
+          <w:color w:val="000000" w:themeColor="text1"/>
+        </w:rPr>
+        <w:t>Con respecto a la implementación de las pruebas unitarias (Hamza Hamda), se han implementado las pruebas unitarias…</w:t>
       </w:r>
     </w:p>
     <w:p>
@@ -247,7 +279,6 @@
         </w:rPr>
         <w:t xml:space="preserve">El plan de pruebas ha sido realizado por </w:t>
       </w:r>
-      <w:proofErr w:type="spellStart"/>
       <w:r>
         <w:rPr>
           <w:rFonts w:asciiTheme="minorHAnsi" w:hAnsiTheme="minorHAnsi" w:cstheme="minorHAnsi"/>
@@ -255,37 +286,7 @@
           <w:sz w:val="22"/>
           <w:szCs w:val="22"/>
         </w:rPr>
-        <w:t>Hamza</w:t>
-      </w:r>
-      <w:proofErr w:type="spellEnd"/>
-      <w:r>
-        <w:rPr>
-          <w:rFonts w:asciiTheme="minorHAnsi" w:hAnsiTheme="minorHAnsi" w:cstheme="minorHAnsi"/>
-          <w:color w:val="000000" w:themeColor="text1"/>
-          <w:sz w:val="22"/>
-          <w:szCs w:val="22"/>
-        </w:rPr>
-        <w:t xml:space="preserve"> </w:t>
-      </w:r>
-      <w:proofErr w:type="spellStart"/>
-      <w:r>
-        <w:rPr>
-          <w:rFonts w:asciiTheme="minorHAnsi" w:hAnsiTheme="minorHAnsi" w:cstheme="minorHAnsi"/>
-          <w:color w:val="000000" w:themeColor="text1"/>
-          <w:sz w:val="22"/>
-          <w:szCs w:val="22"/>
-        </w:rPr>
-        <w:t>Hamda</w:t>
-      </w:r>
-      <w:proofErr w:type="spellEnd"/>
-      <w:r>
-        <w:rPr>
-          <w:rFonts w:asciiTheme="minorHAnsi" w:hAnsiTheme="minorHAnsi" w:cstheme="minorHAnsi"/>
-          <w:color w:val="000000" w:themeColor="text1"/>
-          <w:sz w:val="22"/>
-          <w:szCs w:val="22"/>
-        </w:rPr>
-        <w:t>.</w:t>
+        <w:t>Hamza Hamda.</w:t>
       </w:r>
     </w:p>
     <w:p>
@@ -366,8 +367,6 @@
         </w:rPr>
         <w:t xml:space="preserve">de usuario </w:t>
       </w:r>
-      <w:bookmarkStart w:id="0" w:name="_GoBack"/>
-      <w:bookmarkEnd w:id="0"/>
       <w:r>
         <w:rPr>
           <w:rFonts w:asciiTheme="minorHAnsi" w:hAnsiTheme="minorHAnsi" w:cstheme="minorHAnsi"/>
@@ -401,47 +400,7 @@
           <w:sz w:val="22"/>
           <w:szCs w:val="22"/>
         </w:rPr>
-        <w:t xml:space="preserve">Las pruebas unitarias han sido desarrolladas por </w:t>
-      </w:r>
-      <w:proofErr w:type="spellStart"/>
-      <w:r>
-        <w:rPr>
-          <w:rFonts w:asciiTheme="minorHAnsi" w:hAnsiTheme="minorHAnsi" w:cstheme="minorHAnsi"/>
-          <w:color w:val="000000" w:themeColor="text1"/>
-          <w:sz w:val="22"/>
-          <w:szCs w:val="22"/>
-        </w:rPr>
-        <w:t>Hamza</w:t>
-      </w:r>
-      <w:proofErr w:type="spellEnd"/>
-      <w:r>
-        <w:rPr>
-          <w:rFonts w:asciiTheme="minorHAnsi" w:hAnsiTheme="minorHAnsi" w:cstheme="minorHAnsi"/>
-          <w:color w:val="000000" w:themeColor="text1"/>
-          <w:sz w:val="22"/>
-          <w:szCs w:val="22"/>
-        </w:rPr>
-        <w:t xml:space="preserve"> </w:t>
-      </w:r>
-      <w:proofErr w:type="spellStart"/>
-      <w:r>
-        <w:rPr>
-          <w:rFonts w:asciiTheme="minorHAnsi" w:hAnsiTheme="minorHAnsi" w:cstheme="minorHAnsi"/>
-          <w:color w:val="000000" w:themeColor="text1"/>
-          <w:sz w:val="22"/>
-          <w:szCs w:val="22"/>
-        </w:rPr>
-        <w:t>Hamda</w:t>
-      </w:r>
-      <w:proofErr w:type="spellEnd"/>
-      <w:r>
-        <w:rPr>
-          <w:rFonts w:asciiTheme="minorHAnsi" w:hAnsiTheme="minorHAnsi" w:cstheme="minorHAnsi"/>
-          <w:color w:val="000000" w:themeColor="text1"/>
-          <w:sz w:val="22"/>
-          <w:szCs w:val="22"/>
-        </w:rPr>
-        <w:t>.</w:t>
+        <w:t>Las pruebas unitarias han sido desarrolladas por Hamza Hamda.</w:t>
       </w:r>
     </w:p>
     <w:p>
@@ -466,7 +425,7 @@
 </file>
 
 <file path=word/endnotes.xml><?xml version="1.0" encoding="utf-8"?>
-<w:endnotes xmlns:wpc="http://schemas.microsoft.com/office/word/2010/wordprocessingCanvas" xmlns:cx="http://schemas.microsoft.com/office/drawing/2014/chartex" xmlns:mc="http://schemas.openxmlformats.org/markup-compatibility/2006" xmlns:o="urn:schemas-microsoft-com:office:office" xmlns:r="http://schemas.openxmlformats.org/officeDocument/2006/relationships" xmlns:m="http://schemas.openxmlformats.org/officeDocument/2006/math" xmlns:v="urn:schemas-microsoft-com:vml" xmlns:wp14="http://schemas.microsoft.com/office/word/2010/wordprocessingDrawing" xmlns:wp="http://schemas.openxmlformats.org/drawingml/2006/wordprocessingDrawing" xmlns:w10="urn:schemas-microsoft-com:office:word" xmlns:w="http://schemas.openxmlformats.org/wordprocessingml/2006/main" xmlns:w14="http://schemas.microsoft.com/office/word/2010/wordml" xmlns:w15="http://schemas.microsoft.com/office/word/2012/wordml" xmlns:w16se="http://schemas.microsoft.com/office/word/2015/wordml/symex" xmlns:wpg="http://schemas.microsoft.com/office/word/2010/wordprocessingGroup" xmlns:wpi="http://schemas.microsoft.com/office/word/2010/wordprocessingInk" xmlns:wne="http://schemas.microsoft.com/office/word/2006/wordml" xmlns:wps="http://schemas.microsoft.com/office/word/2010/wordprocessingShape" mc:Ignorable="w14 w15 w16se wp14">
+<w:endnotes xmlns:wpc="http://schemas.microsoft.com/office/word/2010/wordprocessingCanvas" xmlns:mo="http://schemas.microsoft.com/office/mac/office/2008/main" xmlns:mc="http://schemas.openxmlformats.org/markup-compatibility/2006" xmlns:mv="urn:schemas-microsoft-com:mac:vml" xmlns:o="urn:schemas-microsoft-com:office:office" xmlns:r="http://schemas.openxmlformats.org/officeDocument/2006/relationships" xmlns:m="http://schemas.openxmlformats.org/officeDocument/2006/math" xmlns:v="urn:schemas-microsoft-com:vml" xmlns:wp14="http://schemas.microsoft.com/office/word/2010/wordprocessingDrawing" xmlns:wp="http://schemas.openxmlformats.org/drawingml/2006/wordprocessingDrawing" xmlns:w10="urn:schemas-microsoft-com:office:word" xmlns:w="http://schemas.openxmlformats.org/wordprocessingml/2006/main" xmlns:w14="http://schemas.microsoft.com/office/word/2010/wordml" xmlns:w15="http://schemas.microsoft.com/office/word/2012/wordml" xmlns:wpg="http://schemas.microsoft.com/office/word/2010/wordprocessingGroup" xmlns:wpi="http://schemas.microsoft.com/office/word/2010/wordprocessingInk" xmlns:wne="http://schemas.microsoft.com/office/word/2006/wordml" xmlns:wps="http://schemas.microsoft.com/office/word/2010/wordprocessingShape" mc:Ignorable="w14 w15 wp14">
   <w:endnote w:type="separator" w:id="-1">
     <w:p>
       <w:pPr>
@@ -491,7 +450,7 @@
 </file>
 
 <file path=word/footnotes.xml><?xml version="1.0" encoding="utf-8"?>
-<w:footnotes xmlns:wpc="http://schemas.microsoft.com/office/word/2010/wordprocessingCanvas" xmlns:cx="http://schemas.microsoft.com/office/drawing/2014/chartex" xmlns:mc="http://schemas.openxmlformats.org/markup-compatibility/2006" xmlns:o="urn:schemas-microsoft-com:office:office" xmlns:r="http://schemas.openxmlformats.org/officeDocument/2006/relationships" xmlns:m="http://schemas.openxmlformats.org/officeDocument/2006/math" xmlns:v="urn:schemas-microsoft-com:vml" xmlns:wp14="http://schemas.microsoft.com/office/word/2010/wordprocessingDrawing" xmlns:wp="http://schemas.openxmlformats.org/drawingml/2006/wordprocessingDrawing" xmlns:w10="urn:schemas-microsoft-com:office:word" xmlns:w="http://schemas.openxmlformats.org/wordprocessingml/2006/main" xmlns:w14="http://schemas.microsoft.com/office/word/2010/wordml" xmlns:w15="http://schemas.microsoft.com/office/word/2012/wordml" xmlns:w16se="http://schemas.microsoft.com/office/word/2015/wordml/symex" xmlns:wpg="http://schemas.microsoft.com/office/word/2010/wordprocessingGroup" xmlns:wpi="http://schemas.microsoft.com/office/word/2010/wordprocessingInk" xmlns:wne="http://schemas.microsoft.com/office/word/2006/wordml" xmlns:wps="http://schemas.microsoft.com/office/word/2010/wordprocessingShape" mc:Ignorable="w14 w15 w16se wp14">
+<w:footnotes xmlns:wpc="http://schemas.microsoft.com/office/word/2010/wordprocessingCanvas" xmlns:mo="http://schemas.microsoft.com/office/mac/office/2008/main" xmlns:mc="http://schemas.openxmlformats.org/markup-compatibility/2006" xmlns:mv="urn:schemas-microsoft-com:mac:vml" xmlns:o="urn:schemas-microsoft-com:office:office" xmlns:r="http://schemas.openxmlformats.org/officeDocument/2006/relationships" xmlns:m="http://schemas.openxmlformats.org/officeDocument/2006/math" xmlns:v="urn:schemas-microsoft-com:vml" xmlns:wp14="http://schemas.microsoft.com/office/word/2010/wordprocessingDrawing" xmlns:wp="http://schemas.openxmlformats.org/drawingml/2006/wordprocessingDrawing" xmlns:w10="urn:schemas-microsoft-com:office:word" xmlns:w="http://schemas.openxmlformats.org/wordprocessingml/2006/main" xmlns:w14="http://schemas.microsoft.com/office/word/2010/wordml" xmlns:w15="http://schemas.microsoft.com/office/word/2012/wordml" xmlns:wpg="http://schemas.microsoft.com/office/word/2010/wordprocessingGroup" xmlns:wpi="http://schemas.microsoft.com/office/word/2010/wordprocessingInk" xmlns:wne="http://schemas.microsoft.com/office/word/2006/wordml" xmlns:wps="http://schemas.microsoft.com/office/word/2010/wordprocessingShape" mc:Ignorable="w14 w15 wp14">
   <w:footnote w:type="separator" w:id="-1">
     <w:p>
       <w:pPr>
@@ -516,7 +475,7 @@
 </file>
 
 <file path=word/header1.xml><?xml version="1.0" encoding="utf-8"?>
-<w:hdr xmlns:wpc="http://schemas.microsoft.com/office/word/2010/wordprocessingCanvas" xmlns:cx="http://schemas.microsoft.com/office/drawing/2014/chartex" xmlns:mc="http://schemas.openxmlformats.org/markup-compatibility/2006" xmlns:o="urn:schemas-microsoft-com:office:office" xmlns:r="http://schemas.openxmlformats.org/officeDocument/2006/relationships" xmlns:m="http://schemas.openxmlformats.org/officeDocument/2006/math" xmlns:v="urn:schemas-microsoft-com:vml" xmlns:wp14="http://schemas.microsoft.com/office/word/2010/wordprocessingDrawing" xmlns:wp="http://schemas.openxmlformats.org/drawingml/2006/wordprocessingDrawing" xmlns:w10="urn:schemas-microsoft-com:office:word" xmlns:w="http://schemas.openxmlformats.org/wordprocessingml/2006/main" xmlns:w14="http://schemas.microsoft.com/office/word/2010/wordml" xmlns:w15="http://schemas.microsoft.com/office/word/2012/wordml" xmlns:w16se="http://schemas.microsoft.com/office/word/2015/wordml/symex" xmlns:wpg="http://schemas.microsoft.com/office/word/2010/wordprocessingGroup" xmlns:wpi="http://schemas.microsoft.com/office/word/2010/wordprocessingInk" xmlns:wne="http://schemas.microsoft.com/office/word/2006/wordml" xmlns:wps="http://schemas.microsoft.com/office/word/2010/wordprocessingShape" mc:Ignorable="w14 w15 w16se wp14">
+<w:hdr xmlns:wpc="http://schemas.microsoft.com/office/word/2010/wordprocessingCanvas" xmlns:mo="http://schemas.microsoft.com/office/mac/office/2008/main" xmlns:mc="http://schemas.openxmlformats.org/markup-compatibility/2006" xmlns:mv="urn:schemas-microsoft-com:mac:vml" xmlns:o="urn:schemas-microsoft-com:office:office" xmlns:r="http://schemas.openxmlformats.org/officeDocument/2006/relationships" xmlns:m="http://schemas.openxmlformats.org/officeDocument/2006/math" xmlns:v="urn:schemas-microsoft-com:vml" xmlns:wp14="http://schemas.microsoft.com/office/word/2010/wordprocessingDrawing" xmlns:wp="http://schemas.openxmlformats.org/drawingml/2006/wordprocessingDrawing" xmlns:w10="urn:schemas-microsoft-com:office:word" xmlns:w="http://schemas.openxmlformats.org/wordprocessingml/2006/main" xmlns:w14="http://schemas.microsoft.com/office/word/2010/wordml" xmlns:w15="http://schemas.microsoft.com/office/word/2012/wordml" xmlns:wpg="http://schemas.microsoft.com/office/word/2010/wordprocessingGroup" xmlns:wpi="http://schemas.microsoft.com/office/word/2010/wordprocessingInk" xmlns:wne="http://schemas.microsoft.com/office/word/2006/wordml" xmlns:wps="http://schemas.microsoft.com/office/word/2010/wordprocessingShape" mc:Ignorable="w14 w15 wp14">
   <w:tbl>
     <w:tblPr>
       <w:tblW w:w="0" w:type="auto"/>
@@ -548,10 +507,10 @@
             <w:rPr>
               <w:rFonts w:ascii="Calibri" w:hAnsi="Calibri"/>
               <w:noProof/>
-              <w:lang w:eastAsia="es-ES"/>
+              <w:lang w:val="es-ES_tradnl" w:eastAsia="es-ES_tradnl"/>
             </w:rPr>
             <w:drawing>
-              <wp:inline distT="0" distB="0" distL="0" distR="0" wp14:anchorId="645DD80A" wp14:editId="7F35ECD1">
+              <wp:inline distT="0" distB="0" distL="0" distR="0" wp14:anchorId="65C4027C" wp14:editId="2BA0480F">
                 <wp:extent cx="403973" cy="444321"/>
                 <wp:effectExtent l="19050" t="0" r="0" b="0"/>
                 <wp:docPr id="3" name="2 Imagen" descr="FacInformatica_new.eps"/>
@@ -691,14 +650,12 @@
               <w:rFonts w:ascii="Calibri" w:hAnsi="Calibri"/>
             </w:rPr>
           </w:pPr>
-          <w:proofErr w:type="spellStart"/>
           <w:r>
             <w:rPr>
               <w:rFonts w:ascii="Calibri" w:hAnsi="Calibri"/>
             </w:rPr>
             <w:t>Corocotta</w:t>
           </w:r>
-          <w:proofErr w:type="spellEnd"/>
         </w:p>
       </w:tc>
       <w:tc>
@@ -718,10 +675,10 @@
             <w:rPr>
               <w:rFonts w:ascii="Calibri" w:hAnsi="Calibri"/>
               <w:noProof/>
-              <w:lang w:eastAsia="es-ES"/>
+              <w:lang w:val="es-ES_tradnl" w:eastAsia="es-ES_tradnl"/>
             </w:rPr>
             <w:drawing>
-              <wp:inline distT="0" distB="0" distL="0" distR="0" wp14:anchorId="52CB116D" wp14:editId="5368540B">
+              <wp:inline distT="0" distB="0" distL="0" distR="0" wp14:anchorId="3EF92856" wp14:editId="778D509E">
                 <wp:extent cx="547392" cy="547392"/>
                 <wp:effectExtent l="19050" t="0" r="5058" b="0"/>
                 <wp:docPr id="1" name="0 Imagen" descr="logoUC [Convertido].eps"/>
@@ -769,8 +726,8 @@
 </file>
 
 <file path=word/numbering.xml><?xml version="1.0" encoding="utf-8"?>
-<w:numbering xmlns:wpc="http://schemas.microsoft.com/office/word/2010/wordprocessingCanvas" xmlns:cx="http://schemas.microsoft.com/office/drawing/2014/chartex" xmlns:mc="http://schemas.openxmlformats.org/markup-compatibility/2006" xmlns:o="urn:schemas-microsoft-com:office:office" xmlns:r="http://schemas.openxmlformats.org/officeDocument/2006/relationships" xmlns:m="http://schemas.openxmlformats.org/officeDocument/2006/math" xmlns:v="urn:schemas-microsoft-com:vml" xmlns:wp14="http://schemas.microsoft.com/office/word/2010/wordprocessingDrawing" xmlns:wp="http://schemas.openxmlformats.org/drawingml/2006/wordprocessingDrawing" xmlns:w10="urn:schemas-microsoft-com:office:word" xmlns:w="http://schemas.openxmlformats.org/wordprocessingml/2006/main" xmlns:w14="http://schemas.microsoft.com/office/word/2010/wordml" xmlns:w15="http://schemas.microsoft.com/office/word/2012/wordml" xmlns:w16se="http://schemas.microsoft.com/office/word/2015/wordml/symex" xmlns:wpg="http://schemas.microsoft.com/office/word/2010/wordprocessingGroup" xmlns:wpi="http://schemas.microsoft.com/office/word/2010/wordprocessingInk" xmlns:wne="http://schemas.microsoft.com/office/word/2006/wordml" xmlns:wps="http://schemas.microsoft.com/office/word/2010/wordprocessingShape" mc:Ignorable="w14 w15 w16se wp14">
-  <w:abstractNum w:abstractNumId="0" w15:restartNumberingAfterBreak="0">
+<w:numbering xmlns:wpc="http://schemas.microsoft.com/office/word/2010/wordprocessingCanvas" xmlns:mo="http://schemas.microsoft.com/office/mac/office/2008/main" xmlns:mc="http://schemas.openxmlformats.org/markup-compatibility/2006" xmlns:mv="urn:schemas-microsoft-com:mac:vml" xmlns:o="urn:schemas-microsoft-com:office:office" xmlns:r="http://schemas.openxmlformats.org/officeDocument/2006/relationships" xmlns:m="http://schemas.openxmlformats.org/officeDocument/2006/math" xmlns:v="urn:schemas-microsoft-com:vml" xmlns:wp14="http://schemas.microsoft.com/office/word/2010/wordprocessingDrawing" xmlns:wp="http://schemas.openxmlformats.org/drawingml/2006/wordprocessingDrawing" xmlns:w10="urn:schemas-microsoft-com:office:word" xmlns:w="http://schemas.openxmlformats.org/wordprocessingml/2006/main" xmlns:w14="http://schemas.microsoft.com/office/word/2010/wordml" xmlns:w15="http://schemas.microsoft.com/office/word/2012/wordml" xmlns:wpg="http://schemas.microsoft.com/office/word/2010/wordprocessingGroup" xmlns:wpi="http://schemas.microsoft.com/office/word/2010/wordprocessingInk" xmlns:wne="http://schemas.microsoft.com/office/word/2006/wordml" xmlns:wps="http://schemas.microsoft.com/office/word/2010/wordprocessingShape" mc:Ignorable="w14 w15 wp14">
+  <w:abstractNum w:abstractNumId="0">
     <w:nsid w:val="3C7C2355"/>
     <w:multiLevelType w:val="hybridMultilevel"/>
     <w:tmpl w:val="51CA38DC"/>
@@ -890,7 +847,7 @@
 </file>
 
 <file path=word/styles.xml><?xml version="1.0" encoding="utf-8"?>
-<w:styles xmlns:mc="http://schemas.openxmlformats.org/markup-compatibility/2006" xmlns:r="http://schemas.openxmlformats.org/officeDocument/2006/relationships" xmlns:w="http://schemas.openxmlformats.org/wordprocessingml/2006/main" xmlns:w14="http://schemas.microsoft.com/office/word/2010/wordml" xmlns:w15="http://schemas.microsoft.com/office/word/2012/wordml" xmlns:w16se="http://schemas.microsoft.com/office/word/2015/wordml/symex" mc:Ignorable="w14 w15 w16se">
+<w:styles xmlns:mc="http://schemas.openxmlformats.org/markup-compatibility/2006" xmlns:r="http://schemas.openxmlformats.org/officeDocument/2006/relationships" xmlns:w="http://schemas.openxmlformats.org/wordprocessingml/2006/main" xmlns:w14="http://schemas.microsoft.com/office/word/2010/wordml" xmlns:w15="http://schemas.microsoft.com/office/word/2012/wordml" mc:Ignorable="w14 w15">
   <w:docDefaults>
     <w:rPrDefault>
       <w:rPr>
@@ -906,7 +863,7 @@
       </w:pPr>
     </w:pPrDefault>
   </w:docDefaults>
-  <w:latentStyles w:defLockedState="0" w:defUIPriority="99" w:defSemiHidden="0" w:defUnhideWhenUsed="0" w:defQFormat="0" w:count="371">
+  <w:latentStyles w:defLockedState="0" w:defUIPriority="99" w:defSemiHidden="0" w:defUnhideWhenUsed="0" w:defQFormat="0" w:count="382">
     <w:lsdException w:name="Normal" w:uiPriority="0" w:qFormat="1"/>
     <w:lsdException w:name="heading 1" w:uiPriority="9" w:qFormat="1"/>
     <w:lsdException w:name="heading 2" w:semiHidden="1" w:uiPriority="9" w:unhideWhenUsed="1" w:qFormat="1"/>
@@ -1012,7 +969,6 @@
     <w:lsdException w:name="HTML Sample" w:semiHidden="1" w:unhideWhenUsed="1"/>
     <w:lsdException w:name="HTML Typewriter" w:semiHidden="1" w:unhideWhenUsed="1"/>
     <w:lsdException w:name="HTML Variable" w:semiHidden="1" w:unhideWhenUsed="1"/>
-    <w:lsdException w:name="Normal Table" w:semiHidden="1" w:unhideWhenUsed="1"/>
     <w:lsdException w:name="annotation subject" w:semiHidden="1" w:unhideWhenUsed="1"/>
     <w:lsdException w:name="No List" w:semiHidden="1" w:unhideWhenUsed="1"/>
     <w:lsdException w:name="Outline List 1" w:semiHidden="1" w:unhideWhenUsed="1"/>
@@ -1058,11 +1014,9 @@
     <w:lsdException w:name="Table Subtle 1" w:semiHidden="1" w:unhideWhenUsed="1"/>
     <w:lsdException w:name="Table Subtle 2" w:semiHidden="1" w:unhideWhenUsed="1"/>
     <w:lsdException w:name="Table Web 1" w:semiHidden="1" w:unhideWhenUsed="1"/>
-    <w:lsdException w:name="Table Web 2" w:semiHidden="1" w:unhideWhenUsed="1"/>
     <w:lsdException w:name="Table Web 3" w:semiHidden="1" w:unhideWhenUsed="1"/>
     <w:lsdException w:name="Balloon Text" w:semiHidden="1" w:unhideWhenUsed="1"/>
     <w:lsdException w:name="Table Grid" w:uiPriority="39"/>
-    <w:lsdException w:name="Table Theme" w:semiHidden="1" w:unhideWhenUsed="1"/>
     <w:lsdException w:name="Placeholder Text" w:semiHidden="1"/>
     <w:lsdException w:name="No Spacing" w:uiPriority="1" w:qFormat="1"/>
     <w:lsdException w:name="Light Shading" w:uiPriority="60"/>
@@ -1278,6 +1232,8 @@
     <w:lsdException w:name="List Table 5 Dark Accent 6" w:uiPriority="50"/>
     <w:lsdException w:name="List Table 6 Colorful Accent 6" w:uiPriority="51"/>
     <w:lsdException w:name="List Table 7 Colorful Accent 6" w:uiPriority="52"/>
+    <w:lsdException w:name="Mention" w:semiHidden="1" w:unhideWhenUsed="1"/>
+    <w:lsdException w:name="Smart Hyperlink" w:semiHidden="1" w:unhideWhenUsed="1"/>
   </w:latentStyles>
   <w:style w:type="paragraph" w:default="1" w:styleId="Normal">
     <w:name w:val="Normal"/>

</xml_diff>

<commit_message>
Terminada la parte de Juan David Corrales del informe de pruebas
</commit_message>
<xml_diff>
--- a/Docs/Test Plans/US398956-EstablecerTipoCombustible-TestReport.docx
+++ b/Docs/Test Plans/US398956-EstablecerTipoCombustible-TestReport.docx
@@ -124,76 +124,112 @@
         </w:rPr>
         <w:t>ediante diferentes pruebas con E</w:t>
       </w:r>
+      <w:r>
+        <w:rPr>
+          <w:rFonts w:cstheme="minorHAnsi"/>
+        </w:rPr>
+        <w:t>spresso que todo se establecía correctamente con lo que indicaba el plan de pruebas.</w:t>
+      </w:r>
+    </w:p>
+    <w:p>
+      <w:pPr>
+        <w:jc w:val="both"/>
+        <w:rPr>
+          <w:rFonts w:cstheme="minorHAnsi"/>
+        </w:rPr>
+      </w:pPr>
+      <w:r>
+        <w:rPr>
+          <w:rFonts w:cstheme="minorHAnsi"/>
+        </w:rPr>
+        <w:t>Las pruebas al principio daban NullPointerException debido a que no se tenía el fichero datos.txt, es decir,</w:t>
+      </w:r>
+      <w:r>
+        <w:rPr>
+          <w:rFonts w:cstheme="minorHAnsi"/>
+        </w:rPr>
+        <w:t xml:space="preserve"> la lectura se estaba haciendo a un fichero null. Después de corregir estos errores en la lógica de la implementación se probó a ejecutar nuevamente las pruebas de interfaz. El resultado fue que </w:t>
+      </w:r>
+      <w:r>
+        <w:rPr>
+          <w:rFonts w:cstheme="minorHAnsi"/>
+        </w:rPr>
+        <w:t>volvió a dar error ya que se ejecutaba de forma incorrecta la manera de abrir el DrawerLayout. Después, se corrigió de manera correcta.</w:t>
+      </w:r>
+    </w:p>
+    <w:p>
+      <w:pPr>
+        <w:jc w:val="both"/>
+        <w:rPr>
+          <w:rFonts w:cstheme="minorHAnsi"/>
+        </w:rPr>
+      </w:pPr>
+      <w:r>
+        <w:rPr>
+          <w:rFonts w:cstheme="minorHAnsi"/>
+        </w:rPr>
+        <w:t xml:space="preserve">Sin embargo, el último error ocasionado fue que después de comprobar que se había establecido de forma correcta el tipo de combustible, el DrawerLayout no se cerraba por lo que la aplicación se quedaba pillada en el mismo punto. </w:t>
+      </w:r>
+    </w:p>
+    <w:p>
+      <w:pPr>
+        <w:jc w:val="both"/>
+        <w:rPr>
+          <w:rFonts w:cstheme="minorHAnsi"/>
+        </w:rPr>
+      </w:pPr>
+      <w:r>
+        <w:rPr>
+          <w:rFonts w:cstheme="minorHAnsi"/>
+        </w:rPr>
+        <w:t>Después de estos errores solucionados, las pruebas de interfaz de usuario se ejecutaron correctamente de acuerdo a lo establecido en el plan de pruebas.</w:t>
+      </w:r>
+    </w:p>
+    <w:p>
+      <w:pPr>
+        <w:jc w:val="both"/>
+        <w:rPr>
+          <w:rFonts w:cstheme="minorHAnsi"/>
+        </w:rPr>
+      </w:pPr>
+      <w:r>
+        <w:rPr>
+          <w:rFonts w:cstheme="minorHAnsi"/>
+        </w:rPr>
+        <w:t>Sin embargo, despué</w:t>
+      </w:r>
+      <w:r>
+        <w:rPr>
+          <w:rFonts w:cstheme="minorHAnsi"/>
+        </w:rPr>
+        <w:t xml:space="preserve">s se implementó los tests de tal forma que, en vez de comprobar el tipo de combustible de una de las gasolineras de la lista, comprobase todas las gasolineras existentes en la lista del menú principal. La ejecución de las pruebas de interfaz </w:t>
+      </w:r>
+      <w:r>
+        <w:rPr>
+          <w:rFonts w:cstheme="minorHAnsi"/>
+        </w:rPr>
+        <w:t>de usuario tardaría un poco más debido a que tiene que pasar por todas las gasolineras,</w:t>
+      </w:r>
+      <w:r>
+        <w:rPr>
+          <w:rFonts w:cstheme="minorHAnsi"/>
+        </w:rPr>
+        <w:t xml:space="preserve"> pero al terminar</w:t>
+      </w:r>
+      <w:r>
+        <w:rPr>
+          <w:rFonts w:cstheme="minorHAnsi"/>
+        </w:rPr>
+        <w:t xml:space="preserve"> las pruebas</w:t>
+      </w:r>
       <w:bookmarkStart w:id="0" w:name="_GoBack"/>
       <w:bookmarkEnd w:id="0"/>
       <w:r>
         <w:rPr>
           <w:rFonts w:cstheme="minorHAnsi"/>
         </w:rPr>
-        <w:t>spresso que todo se establecía correctamente con lo que indicaba el plan de pruebas.</w:t>
-      </w:r>
-    </w:p>
-    <w:p>
-      <w:pPr>
-        <w:jc w:val="both"/>
-        <w:rPr>
-          <w:rFonts w:cstheme="minorHAnsi"/>
-        </w:rPr>
-      </w:pPr>
-      <w:r>
-        <w:rPr>
-          <w:rFonts w:cstheme="minorHAnsi"/>
-        </w:rPr>
-        <w:t>Las pruebas al principio daban NullPointerException debido a que no se tenía el fichero datos.txt, es decir,</w:t>
-      </w:r>
-      <w:r>
-        <w:rPr>
-          <w:rFonts w:cstheme="minorHAnsi"/>
-        </w:rPr>
-        <w:t xml:space="preserve"> la lectura se estaba haciendo a un fichero null. Después de corregir estos errores en la lógica de la implementación se probó a ejecutar nuevamente las pruebas de interfaz. El resultado fue que </w:t>
-      </w:r>
-      <w:r>
-        <w:rPr>
-          <w:rFonts w:cstheme="minorHAnsi"/>
-        </w:rPr>
-        <w:t>volvió a dar error ya que se ejecutaba de forma incorrecta la manera de abrir el DrawerLayout. Después, se corrigió de manera correcta.</w:t>
-      </w:r>
-    </w:p>
-    <w:p>
-      <w:pPr>
-        <w:jc w:val="both"/>
-        <w:rPr>
-          <w:rFonts w:cstheme="minorHAnsi"/>
-        </w:rPr>
-      </w:pPr>
-      <w:r>
-        <w:rPr>
-          <w:rFonts w:cstheme="minorHAnsi"/>
-        </w:rPr>
-        <w:t xml:space="preserve">Sin embargo, el último error ocasionado fue que después de comprobar que se había establecido de forma correcta el tipo de combustible, el DrawerLayout no se cerraba por lo que la aplicación se quedaba pillada en el mismo punto. </w:t>
-      </w:r>
-    </w:p>
-    <w:p>
-      <w:pPr>
-        <w:jc w:val="both"/>
-        <w:rPr>
-          <w:rFonts w:cstheme="minorHAnsi"/>
-        </w:rPr>
-      </w:pPr>
-      <w:r>
-        <w:rPr>
-          <w:rFonts w:cstheme="minorHAnsi"/>
-        </w:rPr>
-        <w:t>Después de estos errores solucionados, las pruebas de interfaz de usuario se ejecutaron correctamente de acuerdo a lo establecido en el plan de pruebas.</w:t>
-      </w:r>
-    </w:p>
-    <w:p>
-      <w:pPr>
-        <w:jc w:val="both"/>
-        <w:rPr>
-          <w:rFonts w:cstheme="minorHAnsi"/>
-        </w:rPr>
-      </w:pPr>
+        <w:t xml:space="preserve"> todo funcionó correctamente.</w:t>
+      </w:r>
     </w:p>
     <w:p>
       <w:pPr>
@@ -239,6 +275,33 @@
     </w:p>
     <w:p>
       <w:pPr>
+        <w:jc w:val="both"/>
+        <w:rPr>
+          <w:rFonts w:cstheme="minorHAnsi"/>
+          <w:color w:val="000000" w:themeColor="text1"/>
+        </w:rPr>
+      </w:pPr>
+    </w:p>
+    <w:p>
+      <w:pPr>
+        <w:jc w:val="both"/>
+        <w:rPr>
+          <w:rFonts w:cstheme="minorHAnsi"/>
+          <w:color w:val="000000" w:themeColor="text1"/>
+        </w:rPr>
+      </w:pPr>
+    </w:p>
+    <w:p>
+      <w:pPr>
+        <w:jc w:val="both"/>
+        <w:rPr>
+          <w:rFonts w:cstheme="minorHAnsi"/>
+          <w:color w:val="000000" w:themeColor="text1"/>
+        </w:rPr>
+      </w:pPr>
+    </w:p>
+    <w:p>
+      <w:pPr>
         <w:spacing w:line="360" w:lineRule="auto"/>
         <w:jc w:val="both"/>
         <w:rPr>
@@ -251,6 +314,7 @@
           <w:rFonts w:cstheme="minorHAnsi"/>
           <w:color w:val="000000" w:themeColor="text1"/>
         </w:rPr>
+        <w:lastRenderedPageBreak/>
         <w:t>COMENTARIOS:</w:t>
       </w:r>
     </w:p>
@@ -969,6 +1033,7 @@
     <w:lsdException w:name="HTML Sample" w:semiHidden="1" w:unhideWhenUsed="1"/>
     <w:lsdException w:name="HTML Typewriter" w:semiHidden="1" w:unhideWhenUsed="1"/>
     <w:lsdException w:name="HTML Variable" w:semiHidden="1" w:unhideWhenUsed="1"/>
+    <w:lsdException w:name="Normal Table" w:semiHidden="1" w:unhideWhenUsed="1"/>
     <w:lsdException w:name="annotation subject" w:semiHidden="1" w:unhideWhenUsed="1"/>
     <w:lsdException w:name="No List" w:semiHidden="1" w:unhideWhenUsed="1"/>
     <w:lsdException w:name="Outline List 1" w:semiHidden="1" w:unhideWhenUsed="1"/>
@@ -1014,9 +1079,11 @@
     <w:lsdException w:name="Table Subtle 1" w:semiHidden="1" w:unhideWhenUsed="1"/>
     <w:lsdException w:name="Table Subtle 2" w:semiHidden="1" w:unhideWhenUsed="1"/>
     <w:lsdException w:name="Table Web 1" w:semiHidden="1" w:unhideWhenUsed="1"/>
+    <w:lsdException w:name="Table Web 2" w:semiHidden="1" w:unhideWhenUsed="1"/>
     <w:lsdException w:name="Table Web 3" w:semiHidden="1" w:unhideWhenUsed="1"/>
     <w:lsdException w:name="Balloon Text" w:semiHidden="1" w:unhideWhenUsed="1"/>
     <w:lsdException w:name="Table Grid" w:uiPriority="39"/>
+    <w:lsdException w:name="Table Theme" w:semiHidden="1" w:unhideWhenUsed="1"/>
     <w:lsdException w:name="Placeholder Text" w:semiHidden="1"/>
     <w:lsdException w:name="No Spacing" w:uiPriority="1" w:qFormat="1"/>
     <w:lsdException w:name="Light Shading" w:uiPriority="60"/>

</xml_diff>

<commit_message>
Terminado el informe de pruebas
</commit_message>
<xml_diff>
--- a/Docs/Test Plans/US398956-EstablecerTipoCombustible-TestReport.docx
+++ b/Docs/Test Plans/US398956-EstablecerTipoCombustible-TestReport.docx
@@ -1,6 +1,6 @@
 
 <file path=word/document.xml><?xml version="1.0" encoding="utf-8"?>
-<w:document xmlns:wpc="http://schemas.microsoft.com/office/word/2010/wordprocessingCanvas" xmlns:mo="http://schemas.microsoft.com/office/mac/office/2008/main" xmlns:mc="http://schemas.openxmlformats.org/markup-compatibility/2006" xmlns:mv="urn:schemas-microsoft-com:mac:vml" xmlns:o="urn:schemas-microsoft-com:office:office" xmlns:r="http://schemas.openxmlformats.org/officeDocument/2006/relationships" xmlns:m="http://schemas.openxmlformats.org/officeDocument/2006/math" xmlns:v="urn:schemas-microsoft-com:vml" xmlns:wp14="http://schemas.microsoft.com/office/word/2010/wordprocessingDrawing" xmlns:wp="http://schemas.openxmlformats.org/drawingml/2006/wordprocessingDrawing" xmlns:w10="urn:schemas-microsoft-com:office:word" xmlns:w="http://schemas.openxmlformats.org/wordprocessingml/2006/main" xmlns:w14="http://schemas.microsoft.com/office/word/2010/wordml" xmlns:w15="http://schemas.microsoft.com/office/word/2012/wordml" xmlns:wpg="http://schemas.microsoft.com/office/word/2010/wordprocessingGroup" xmlns:wpi="http://schemas.microsoft.com/office/word/2010/wordprocessingInk" xmlns:wne="http://schemas.microsoft.com/office/word/2006/wordml" xmlns:wps="http://schemas.microsoft.com/office/word/2010/wordprocessingShape" mc:Ignorable="w14 w15 wp14">
+<w:document xmlns:wpc="http://schemas.microsoft.com/office/word/2010/wordprocessingCanvas" xmlns:cx="http://schemas.microsoft.com/office/drawing/2014/chartex" xmlns:cx1="http://schemas.microsoft.com/office/drawing/2015/9/8/chartex" xmlns:cx2="http://schemas.microsoft.com/office/drawing/2015/10/21/chartex" xmlns:cx3="http://schemas.microsoft.com/office/drawing/2016/5/9/chartex" xmlns:cx4="http://schemas.microsoft.com/office/drawing/2016/5/10/chartex" xmlns:cx5="http://schemas.microsoft.com/office/drawing/2016/5/11/chartex" xmlns:cx6="http://schemas.microsoft.com/office/drawing/2016/5/12/chartex" xmlns:cx7="http://schemas.microsoft.com/office/drawing/2016/5/13/chartex" xmlns:cx8="http://schemas.microsoft.com/office/drawing/2016/5/14/chartex" xmlns:mc="http://schemas.openxmlformats.org/markup-compatibility/2006" xmlns:aink="http://schemas.microsoft.com/office/drawing/2016/ink" xmlns:am3d="http://schemas.microsoft.com/office/drawing/2017/model3d" xmlns:o="urn:schemas-microsoft-com:office:office" xmlns:r="http://schemas.openxmlformats.org/officeDocument/2006/relationships" xmlns:m="http://schemas.openxmlformats.org/officeDocument/2006/math" xmlns:v="urn:schemas-microsoft-com:vml" xmlns:wp14="http://schemas.microsoft.com/office/word/2010/wordprocessingDrawing" xmlns:wp="http://schemas.openxmlformats.org/drawingml/2006/wordprocessingDrawing" xmlns:w10="urn:schemas-microsoft-com:office:word" xmlns:w="http://schemas.openxmlformats.org/wordprocessingml/2006/main" xmlns:w14="http://schemas.microsoft.com/office/word/2010/wordml" xmlns:w15="http://schemas.microsoft.com/office/word/2012/wordml" xmlns:w16cex="http://schemas.microsoft.com/office/word/2018/wordml/cex" xmlns:w16cid="http://schemas.microsoft.com/office/word/2016/wordml/cid" xmlns:w16="http://schemas.microsoft.com/office/word/2018/wordml" xmlns:w16se="http://schemas.microsoft.com/office/word/2015/wordml/symex" xmlns:wpg="http://schemas.microsoft.com/office/word/2010/wordprocessingGroup" xmlns:wpi="http://schemas.microsoft.com/office/word/2010/wordprocessingInk" xmlns:wne="http://schemas.microsoft.com/office/word/2006/wordml" xmlns:wps="http://schemas.microsoft.com/office/word/2010/wordprocessingShape" mc:Ignorable="w14 w15 w16se w16cid w16 w16cex wp14">
   <w:body>
     <w:p>
       <w:pPr>
@@ -83,13 +83,49 @@
         <w:rPr>
           <w:rFonts w:cstheme="minorHAnsi"/>
         </w:rPr>
-        <w:t>Con respecto a la implementación de las pruebas de interfaz de usuario (Juan David Corrales Gil) mediante el plan de pruebas proporcionado, se implementó de tal forma que primero</w:t>
-      </w:r>
-      <w:r>
-        <w:rPr>
-          <w:rFonts w:cstheme="minorHAnsi"/>
-        </w:rPr>
-        <w:t xml:space="preserve"> se realizó un método setUp() en el cual se establecía el tipo de gasolina “Gasóleo A”, para así poder ejecutar los tests posteriores de forma correcta. </w:t>
+        <w:t>Con respecto a la implementación de las pruebas de interfaz de usuario mediante el plan de pruebas proporcionado, se implementó de tal forma que primero</w:t>
+      </w:r>
+      <w:r>
+        <w:rPr>
+          <w:rFonts w:cstheme="minorHAnsi"/>
+        </w:rPr>
+        <w:t xml:space="preserve"> se realizó un método </w:t>
+      </w:r>
+      <w:proofErr w:type="spellStart"/>
+      <w:proofErr w:type="gramStart"/>
+      <w:r>
+        <w:rPr>
+          <w:rFonts w:cstheme="minorHAnsi"/>
+        </w:rPr>
+        <w:t>setUp</w:t>
+      </w:r>
+      <w:proofErr w:type="spellEnd"/>
+      <w:r>
+        <w:rPr>
+          <w:rFonts w:cstheme="minorHAnsi"/>
+        </w:rPr>
+        <w:t>(</w:t>
+      </w:r>
+      <w:proofErr w:type="gramEnd"/>
+      <w:r>
+        <w:rPr>
+          <w:rFonts w:cstheme="minorHAnsi"/>
+        </w:rPr>
+        <w:t xml:space="preserve">) en el cual se establecía el tipo de gasolina “Gasóleo A”, para así poder ejecutar los </w:t>
+      </w:r>
+      <w:proofErr w:type="spellStart"/>
+      <w:r>
+        <w:rPr>
+          <w:rFonts w:cstheme="minorHAnsi"/>
+        </w:rPr>
+        <w:t>tests</w:t>
+      </w:r>
+      <w:proofErr w:type="spellEnd"/>
+      <w:r>
+        <w:rPr>
+          <w:rFonts w:cstheme="minorHAnsi"/>
+        </w:rPr>
+        <w:t xml:space="preserve"> posteriores de forma correcta. </w:t>
       </w:r>
     </w:p>
     <w:p>
@@ -105,12 +141,30 @@
         </w:rPr>
         <w:t xml:space="preserve">Después en el método test principal </w:t>
       </w:r>
+      <w:proofErr w:type="spellStart"/>
+      <w:proofErr w:type="gramStart"/>
       <w:r>
         <w:rPr>
           <w:rFonts w:cstheme="minorHAnsi"/>
           <w:i/>
         </w:rPr>
-        <w:t>establecerTipoCombustibleTest()</w:t>
+        <w:t>establecerTipoCombustibleTest</w:t>
+      </w:r>
+      <w:proofErr w:type="spellEnd"/>
+      <w:r>
+        <w:rPr>
+          <w:rFonts w:cstheme="minorHAnsi"/>
+          <w:i/>
+        </w:rPr>
+        <w:t>(</w:t>
+      </w:r>
+      <w:proofErr w:type="gramEnd"/>
+      <w:r>
+        <w:rPr>
+          <w:rFonts w:cstheme="minorHAnsi"/>
+          <w:i/>
+        </w:rPr>
+        <w:t>)</w:t>
       </w:r>
       <w:r>
         <w:rPr>
@@ -122,13 +176,27 @@
         <w:rPr>
           <w:rFonts w:cstheme="minorHAnsi"/>
         </w:rPr>
-        <w:t>ediante diferentes pruebas con E</w:t>
-      </w:r>
-      <w:r>
-        <w:rPr>
-          <w:rFonts w:cstheme="minorHAnsi"/>
-        </w:rPr>
-        <w:t>spresso que todo se establecía correctamente con lo que indicaba el plan de pruebas.</w:t>
+        <w:t xml:space="preserve">ediante diferentes pruebas con </w:t>
+      </w:r>
+      <w:proofErr w:type="spellStart"/>
+      <w:r>
+        <w:rPr>
+          <w:rFonts w:cstheme="minorHAnsi"/>
+        </w:rPr>
+        <w:t>E</w:t>
+      </w:r>
+      <w:r>
+        <w:rPr>
+          <w:rFonts w:cstheme="minorHAnsi"/>
+        </w:rPr>
+        <w:t>spresso</w:t>
+      </w:r>
+      <w:proofErr w:type="spellEnd"/>
+      <w:r>
+        <w:rPr>
+          <w:rFonts w:cstheme="minorHAnsi"/>
+        </w:rPr>
+        <w:t xml:space="preserve"> que todo se establecía correctamente con lo que indicaba el plan de pruebas.</w:t>
       </w:r>
     </w:p>
     <w:p>
@@ -148,13 +216,41 @@
         <w:rPr>
           <w:rFonts w:cstheme="minorHAnsi"/>
         </w:rPr>
-        <w:t xml:space="preserve"> la lectura se estaba haciendo a un fichero null. Después de corregir estos errores en la lógica de la implementación se probó a ejecutar nuevamente las pruebas de interfaz. El resultado fue que </w:t>
-      </w:r>
-      <w:r>
-        <w:rPr>
-          <w:rFonts w:cstheme="minorHAnsi"/>
-        </w:rPr>
-        <w:t>volvió a dar error ya que se ejecutaba de forma incorrecta la manera de abrir el DrawerLayout. Después, se corrigió de manera correcta.</w:t>
+        <w:t xml:space="preserve"> la lectura se estaba haciendo a un fichero </w:t>
+      </w:r>
+      <w:proofErr w:type="spellStart"/>
+      <w:r>
+        <w:rPr>
+          <w:rFonts w:cstheme="minorHAnsi"/>
+        </w:rPr>
+        <w:t>null</w:t>
+      </w:r>
+      <w:proofErr w:type="spellEnd"/>
+      <w:r>
+        <w:rPr>
+          <w:rFonts w:cstheme="minorHAnsi"/>
+        </w:rPr>
+        <w:t xml:space="preserve">. Después de corregir estos errores en la lógica de la implementación se probó a ejecutar nuevamente las pruebas de interfaz. El resultado fue que </w:t>
+      </w:r>
+      <w:r>
+        <w:rPr>
+          <w:rFonts w:cstheme="minorHAnsi"/>
+        </w:rPr>
+        <w:t xml:space="preserve">volvió a dar error ya que se ejecutaba de forma incorrecta la manera de abrir el </w:t>
+      </w:r>
+      <w:proofErr w:type="spellStart"/>
+      <w:r>
+        <w:rPr>
+          <w:rFonts w:cstheme="minorHAnsi"/>
+        </w:rPr>
+        <w:t>DrawerLayout</w:t>
+      </w:r>
+      <w:proofErr w:type="spellEnd"/>
+      <w:r>
+        <w:rPr>
+          <w:rFonts w:cstheme="minorHAnsi"/>
+        </w:rPr>
+        <w:t>. Después, se corrigió de manera correcta.</w:t>
       </w:r>
     </w:p>
     <w:p>
@@ -168,7 +264,21 @@
         <w:rPr>
           <w:rFonts w:cstheme="minorHAnsi"/>
         </w:rPr>
-        <w:t xml:space="preserve">Sin embargo, el último error ocasionado fue que después de comprobar que se había establecido de forma correcta el tipo de combustible, el DrawerLayout no se cerraba por lo que la aplicación se quedaba pillada en el mismo punto. </w:t>
+        <w:t xml:space="preserve">Sin embargo, el último error ocasionado fue que después de comprobar que se había establecido de forma correcta el tipo de combustible, el </w:t>
+      </w:r>
+      <w:proofErr w:type="spellStart"/>
+      <w:r>
+        <w:rPr>
+          <w:rFonts w:cstheme="minorHAnsi"/>
+        </w:rPr>
+        <w:t>DrawerLayout</w:t>
+      </w:r>
+      <w:proofErr w:type="spellEnd"/>
+      <w:r>
+        <w:rPr>
+          <w:rFonts w:cstheme="minorHAnsi"/>
+        </w:rPr>
+        <w:t xml:space="preserve"> no se cerraba por lo que la aplicación se quedaba pillada en el mismo punto. </w:t>
       </w:r>
     </w:p>
     <w:p>
@@ -182,7 +292,21 @@
         <w:rPr>
           <w:rFonts w:cstheme="minorHAnsi"/>
         </w:rPr>
-        <w:t>Después de estos errores solucionados, las pruebas de interfaz de usuario se ejecutaron correctamente de acuerdo a lo establecido en el plan de pruebas.</w:t>
+        <w:t xml:space="preserve">Después de estos errores solucionados, las pruebas de interfaz de usuario se ejecutaron correctamente </w:t>
+      </w:r>
+      <w:proofErr w:type="gramStart"/>
+      <w:r>
+        <w:rPr>
+          <w:rFonts w:cstheme="minorHAnsi"/>
+        </w:rPr>
+        <w:t>de acuerdo a</w:t>
+      </w:r>
+      <w:proofErr w:type="gramEnd"/>
+      <w:r>
+        <w:rPr>
+          <w:rFonts w:cstheme="minorHAnsi"/>
+        </w:rPr>
+        <w:t xml:space="preserve"> lo establecido en el plan de pruebas.</w:t>
       </w:r>
     </w:p>
     <w:p>
@@ -202,7 +326,21 @@
         <w:rPr>
           <w:rFonts w:cstheme="minorHAnsi"/>
         </w:rPr>
-        <w:t xml:space="preserve">s se implementó los tests de tal forma que, en vez de comprobar el tipo de combustible de una de las gasolineras de la lista, comprobase todas las gasolineras existentes en la lista del menú principal. La ejecución de las pruebas de interfaz </w:t>
+        <w:t xml:space="preserve">s se implementó los </w:t>
+      </w:r>
+      <w:proofErr w:type="spellStart"/>
+      <w:r>
+        <w:rPr>
+          <w:rFonts w:cstheme="minorHAnsi"/>
+        </w:rPr>
+        <w:t>tests</w:t>
+      </w:r>
+      <w:proofErr w:type="spellEnd"/>
+      <w:r>
+        <w:rPr>
+          <w:rFonts w:cstheme="minorHAnsi"/>
+        </w:rPr>
+        <w:t xml:space="preserve"> de tal forma que, en vez de comprobar el tipo de combustible de una de las gasolineras de la lista, comprobase todas las gasolineras existentes en la lista del menú principal. La ejecución de las pruebas de interfaz </w:t>
       </w:r>
       <w:r>
         <w:rPr>
@@ -222,8 +360,6 @@
         </w:rPr>
         <w:t xml:space="preserve"> las pruebas</w:t>
       </w:r>
-      <w:bookmarkStart w:id="0" w:name="_GoBack"/>
-      <w:bookmarkEnd w:id="0"/>
       <w:r>
         <w:rPr>
           <w:rFonts w:cstheme="minorHAnsi"/>
@@ -252,7 +388,259 @@
           <w:rFonts w:cstheme="minorHAnsi"/>
           <w:color w:val="000000" w:themeColor="text1"/>
         </w:rPr>
-        <w:t>Con respecto a la implementación de las pruebas unitarias (Hamza Hamda), se han implementado las pruebas unitarias…</w:t>
+        <w:t>Con respecto a la implementación de las pruebas unitarias, se han implementado las pruebas unitaria</w:t>
+      </w:r>
+      <w:r>
+        <w:rPr>
+          <w:rFonts w:cstheme="minorHAnsi"/>
+          <w:color w:val="000000" w:themeColor="text1"/>
+        </w:rPr>
+        <w:t xml:space="preserve">s para la clase </w:t>
+      </w:r>
+      <w:proofErr w:type="spellStart"/>
+      <w:r>
+        <w:rPr>
+          <w:rFonts w:cstheme="minorHAnsi"/>
+          <w:i/>
+          <w:iCs/>
+          <w:color w:val="000000" w:themeColor="text1"/>
+        </w:rPr>
+        <w:t>PresenterGasolinera</w:t>
+      </w:r>
+      <w:proofErr w:type="spellEnd"/>
+      <w:r>
+        <w:rPr>
+          <w:rFonts w:cstheme="minorHAnsi"/>
+          <w:color w:val="000000" w:themeColor="text1"/>
+        </w:rPr>
+        <w:t xml:space="preserve">, concretamente se han probado los métodos </w:t>
+      </w:r>
+      <w:proofErr w:type="spellStart"/>
+      <w:r>
+        <w:rPr>
+          <w:rFonts w:cstheme="minorHAnsi"/>
+          <w:i/>
+          <w:iCs/>
+          <w:color w:val="000000" w:themeColor="text1"/>
+        </w:rPr>
+        <w:t>lecturaCombu</w:t>
+      </w:r>
+      <w:r>
+        <w:rPr>
+          <w:rFonts w:cstheme="minorHAnsi"/>
+          <w:i/>
+          <w:iCs/>
+          <w:color w:val="000000" w:themeColor="text1"/>
+        </w:rPr>
+        <w:t>s</w:t>
+      </w:r>
+      <w:r>
+        <w:rPr>
+          <w:rFonts w:cstheme="minorHAnsi"/>
+          <w:i/>
+          <w:iCs/>
+          <w:color w:val="000000" w:themeColor="text1"/>
+        </w:rPr>
+        <w:t>tiblePorDefecto</w:t>
+      </w:r>
+      <w:proofErr w:type="spellEnd"/>
+      <w:r>
+        <w:rPr>
+          <w:rFonts w:cstheme="minorHAnsi"/>
+          <w:color w:val="000000" w:themeColor="text1"/>
+        </w:rPr>
+        <w:t xml:space="preserve"> y </w:t>
+      </w:r>
+      <w:proofErr w:type="spellStart"/>
+      <w:r>
+        <w:rPr>
+          <w:rFonts w:cstheme="minorHAnsi"/>
+          <w:i/>
+          <w:iCs/>
+          <w:color w:val="000000" w:themeColor="text1"/>
+        </w:rPr>
+        <w:t>escrituraCombustiblePorDefecto</w:t>
+      </w:r>
+      <w:proofErr w:type="spellEnd"/>
+      <w:r>
+        <w:rPr>
+          <w:rFonts w:cstheme="minorHAnsi"/>
+          <w:color w:val="000000" w:themeColor="text1"/>
+        </w:rPr>
+        <w:t>. A raíz de plantear las pruebas a realizar para estos métodos</w:t>
+      </w:r>
+      <w:r>
+        <w:rPr>
+          <w:rFonts w:cstheme="minorHAnsi"/>
+          <w:color w:val="000000" w:themeColor="text1"/>
+        </w:rPr>
+        <w:t>,</w:t>
+      </w:r>
+      <w:r>
+        <w:rPr>
+          <w:rFonts w:cstheme="minorHAnsi"/>
+          <w:color w:val="000000" w:themeColor="text1"/>
+        </w:rPr>
+        <w:t xml:space="preserve"> se detect</w:t>
+      </w:r>
+      <w:r>
+        <w:rPr>
+          <w:rFonts w:cstheme="minorHAnsi"/>
+          <w:color w:val="000000" w:themeColor="text1"/>
+        </w:rPr>
+        <w:t>ó</w:t>
+      </w:r>
+      <w:r>
+        <w:rPr>
+          <w:rFonts w:cstheme="minorHAnsi"/>
+          <w:color w:val="000000" w:themeColor="text1"/>
+        </w:rPr>
+        <w:t xml:space="preserve"> la necesidad de añadir una clase de excepción que no estaba inicialmente considerada </w:t>
+      </w:r>
+      <w:r>
+        <w:rPr>
+          <w:rFonts w:cstheme="minorHAnsi"/>
+          <w:color w:val="000000" w:themeColor="text1"/>
+        </w:rPr>
+        <w:t xml:space="preserve">en el método </w:t>
+      </w:r>
+      <w:proofErr w:type="spellStart"/>
+      <w:r>
+        <w:rPr>
+          <w:rFonts w:cstheme="minorHAnsi"/>
+          <w:i/>
+          <w:iCs/>
+          <w:color w:val="000000" w:themeColor="text1"/>
+        </w:rPr>
+        <w:t>escrituraCombustiblePorDefecto</w:t>
+      </w:r>
+      <w:proofErr w:type="spellEnd"/>
+      <w:r>
+        <w:rPr>
+          <w:rFonts w:cstheme="minorHAnsi"/>
+          <w:color w:val="000000" w:themeColor="text1"/>
+        </w:rPr>
+        <w:t>, asimismo se ha tenido que modificar la manera de tratar las excepciones de E/S en ambos métodos</w:t>
+      </w:r>
+      <w:r>
+        <w:rPr>
+          <w:rFonts w:cstheme="minorHAnsi"/>
+          <w:color w:val="000000" w:themeColor="text1"/>
+        </w:rPr>
+        <w:t xml:space="preserve">. </w:t>
+      </w:r>
+      <w:r>
+        <w:rPr>
+          <w:rFonts w:cstheme="minorHAnsi"/>
+          <w:color w:val="000000" w:themeColor="text1"/>
+        </w:rPr>
+        <w:t>Inicialmente se hac</w:t>
+      </w:r>
+      <w:r>
+        <w:rPr>
+          <w:rFonts w:cstheme="minorHAnsi"/>
+          <w:color w:val="000000" w:themeColor="text1"/>
+        </w:rPr>
+        <w:t>í</w:t>
+      </w:r>
+      <w:r>
+        <w:rPr>
+          <w:rFonts w:cstheme="minorHAnsi"/>
+          <w:color w:val="000000" w:themeColor="text1"/>
+        </w:rPr>
+        <w:t>a un catch de estas excepciones y no se trataba</w:t>
+      </w:r>
+      <w:r>
+        <w:rPr>
+          <w:rFonts w:cstheme="minorHAnsi"/>
+          <w:color w:val="000000" w:themeColor="text1"/>
+        </w:rPr>
+        <w:t>n</w:t>
+      </w:r>
+      <w:r>
+        <w:rPr>
+          <w:rFonts w:cstheme="minorHAnsi"/>
+          <w:color w:val="000000" w:themeColor="text1"/>
+        </w:rPr>
+        <w:t xml:space="preserve"> dentro de</w:t>
+      </w:r>
+      <w:r>
+        <w:rPr>
+          <w:rFonts w:cstheme="minorHAnsi"/>
+          <w:color w:val="000000" w:themeColor="text1"/>
+        </w:rPr>
+        <w:t xml:space="preserve"> </w:t>
+      </w:r>
+      <w:r>
+        <w:rPr>
+          <w:rFonts w:cstheme="minorHAnsi"/>
+          <w:color w:val="000000" w:themeColor="text1"/>
+        </w:rPr>
+        <w:t>l</w:t>
+      </w:r>
+      <w:r>
+        <w:rPr>
+          <w:rFonts w:cstheme="minorHAnsi"/>
+          <w:color w:val="000000" w:themeColor="text1"/>
+        </w:rPr>
+        <w:t>os</w:t>
+      </w:r>
+      <w:r>
+        <w:rPr>
+          <w:rFonts w:cstheme="minorHAnsi"/>
+          <w:color w:val="000000" w:themeColor="text1"/>
+        </w:rPr>
+        <w:t xml:space="preserve"> método</w:t>
+      </w:r>
+      <w:r>
+        <w:rPr>
+          <w:rFonts w:cstheme="minorHAnsi"/>
+          <w:color w:val="000000" w:themeColor="text1"/>
+        </w:rPr>
+        <w:t>s, lo cual sería contraproducente ya que la ejecución seguiría su curso como si nada hubiese ocurrido y realmente es necesario tratar estas excepciones para que la aplicación funcione correctamente. Se ha cambiado este comportamiento para que</w:t>
+      </w:r>
+      <w:r>
+        <w:rPr>
+          <w:rFonts w:cstheme="minorHAnsi"/>
+          <w:color w:val="000000" w:themeColor="text1"/>
+        </w:rPr>
+        <w:t xml:space="preserve"> los métodos propag</w:t>
+      </w:r>
+      <w:r>
+        <w:rPr>
+          <w:rFonts w:cstheme="minorHAnsi"/>
+          <w:color w:val="000000" w:themeColor="text1"/>
+        </w:rPr>
+        <w:t>ue</w:t>
+      </w:r>
+      <w:r>
+        <w:rPr>
+          <w:rFonts w:cstheme="minorHAnsi"/>
+          <w:color w:val="000000" w:themeColor="text1"/>
+        </w:rPr>
+        <w:t xml:space="preserve">n estas </w:t>
+      </w:r>
+      <w:r>
+        <w:rPr>
+          <w:rFonts w:cstheme="minorHAnsi"/>
+          <w:color w:val="000000" w:themeColor="text1"/>
+        </w:rPr>
+        <w:lastRenderedPageBreak/>
+        <w:t xml:space="preserve">excepciones </w:t>
+      </w:r>
+      <w:r>
+        <w:rPr>
+          <w:rFonts w:cstheme="minorHAnsi"/>
+          <w:color w:val="000000" w:themeColor="text1"/>
+        </w:rPr>
+        <w:t xml:space="preserve">y </w:t>
+      </w:r>
+      <w:r>
+        <w:rPr>
+          <w:rFonts w:cstheme="minorHAnsi"/>
+          <w:color w:val="000000" w:themeColor="text1"/>
+        </w:rPr>
+        <w:t>que sea el programa principal el que las trate. Una vez realizados estos cambios las pruebas se han ejecutado satisfactoriamente.</w:t>
       </w:r>
     </w:p>
     <w:p>
@@ -272,49 +660,11 @@
           <w:color w:val="000000" w:themeColor="text1"/>
         </w:rPr>
       </w:pPr>
-    </w:p>
-    <w:p>
-      <w:pPr>
-        <w:jc w:val="both"/>
-        <w:rPr>
-          <w:rFonts w:cstheme="minorHAnsi"/>
-          <w:color w:val="000000" w:themeColor="text1"/>
-        </w:rPr>
-      </w:pPr>
-    </w:p>
-    <w:p>
-      <w:pPr>
-        <w:jc w:val="both"/>
-        <w:rPr>
-          <w:rFonts w:cstheme="minorHAnsi"/>
-          <w:color w:val="000000" w:themeColor="text1"/>
-        </w:rPr>
-      </w:pPr>
-    </w:p>
-    <w:p>
-      <w:pPr>
-        <w:jc w:val="both"/>
-        <w:rPr>
-          <w:rFonts w:cstheme="minorHAnsi"/>
-          <w:color w:val="000000" w:themeColor="text1"/>
-        </w:rPr>
-      </w:pPr>
-    </w:p>
-    <w:p>
-      <w:pPr>
-        <w:spacing w:line="360" w:lineRule="auto"/>
-        <w:jc w:val="both"/>
-        <w:rPr>
-          <w:rFonts w:cstheme="minorHAnsi"/>
-          <w:color w:val="000000" w:themeColor="text1"/>
-        </w:rPr>
-      </w:pPr>
-      <w:r>
-        <w:rPr>
-          <w:rFonts w:cstheme="minorHAnsi"/>
-          <w:color w:val="000000" w:themeColor="text1"/>
-        </w:rPr>
-        <w:lastRenderedPageBreak/>
+      <w:r>
+        <w:rPr>
+          <w:rFonts w:cstheme="minorHAnsi"/>
+          <w:color w:val="000000" w:themeColor="text1"/>
+        </w:rPr>
         <w:t>COMENTARIOS:</w:t>
       </w:r>
     </w:p>
@@ -394,7 +744,25 @@
           <w:sz w:val="22"/>
           <w:szCs w:val="22"/>
         </w:rPr>
-        <w:t xml:space="preserve"> ha sido realizado por Juan David Corrales Gil.</w:t>
+        <w:t xml:space="preserve"> ha sido realizado por Juan David Corrales Gil</w:t>
+      </w:r>
+      <w:r>
+        <w:rPr>
+          <w:rFonts w:asciiTheme="minorHAnsi" w:hAnsiTheme="minorHAnsi" w:cstheme="minorHAnsi"/>
+          <w:color w:val="000000" w:themeColor="text1"/>
+          <w:sz w:val="22"/>
+          <w:szCs w:val="22"/>
+        </w:rPr>
+        <w:t xml:space="preserve"> y Hamza Hamda</w:t>
+      </w:r>
+      <w:r>
+        <w:rPr>
+          <w:rFonts w:asciiTheme="minorHAnsi" w:hAnsiTheme="minorHAnsi" w:cstheme="minorHAnsi"/>
+          <w:color w:val="000000" w:themeColor="text1"/>
+          <w:sz w:val="22"/>
+          <w:szCs w:val="22"/>
+        </w:rPr>
+        <w:t>.</w:t>
       </w:r>
     </w:p>
     <w:p>
@@ -489,7 +857,7 @@
 </file>
 
 <file path=word/endnotes.xml><?xml version="1.0" encoding="utf-8"?>
-<w:endnotes xmlns:wpc="http://schemas.microsoft.com/office/word/2010/wordprocessingCanvas" xmlns:mo="http://schemas.microsoft.com/office/mac/office/2008/main" xmlns:mc="http://schemas.openxmlformats.org/markup-compatibility/2006" xmlns:mv="urn:schemas-microsoft-com:mac:vml" xmlns:o="urn:schemas-microsoft-com:office:office" xmlns:r="http://schemas.openxmlformats.org/officeDocument/2006/relationships" xmlns:m="http://schemas.openxmlformats.org/officeDocument/2006/math" xmlns:v="urn:schemas-microsoft-com:vml" xmlns:wp14="http://schemas.microsoft.com/office/word/2010/wordprocessingDrawing" xmlns:wp="http://schemas.openxmlformats.org/drawingml/2006/wordprocessingDrawing" xmlns:w10="urn:schemas-microsoft-com:office:word" xmlns:w="http://schemas.openxmlformats.org/wordprocessingml/2006/main" xmlns:w14="http://schemas.microsoft.com/office/word/2010/wordml" xmlns:w15="http://schemas.microsoft.com/office/word/2012/wordml" xmlns:wpg="http://schemas.microsoft.com/office/word/2010/wordprocessingGroup" xmlns:wpi="http://schemas.microsoft.com/office/word/2010/wordprocessingInk" xmlns:wne="http://schemas.microsoft.com/office/word/2006/wordml" xmlns:wps="http://schemas.microsoft.com/office/word/2010/wordprocessingShape" mc:Ignorable="w14 w15 wp14">
+<w:endnotes xmlns:wpc="http://schemas.microsoft.com/office/word/2010/wordprocessingCanvas" xmlns:cx="http://schemas.microsoft.com/office/drawing/2014/chartex" xmlns:cx1="http://schemas.microsoft.com/office/drawing/2015/9/8/chartex" xmlns:cx2="http://schemas.microsoft.com/office/drawing/2015/10/21/chartex" xmlns:cx3="http://schemas.microsoft.com/office/drawing/2016/5/9/chartex" xmlns:cx4="http://schemas.microsoft.com/office/drawing/2016/5/10/chartex" xmlns:cx5="http://schemas.microsoft.com/office/drawing/2016/5/11/chartex" xmlns:cx6="http://schemas.microsoft.com/office/drawing/2016/5/12/chartex" xmlns:cx7="http://schemas.microsoft.com/office/drawing/2016/5/13/chartex" xmlns:cx8="http://schemas.microsoft.com/office/drawing/2016/5/14/chartex" xmlns:mc="http://schemas.openxmlformats.org/markup-compatibility/2006" xmlns:aink="http://schemas.microsoft.com/office/drawing/2016/ink" xmlns:am3d="http://schemas.microsoft.com/office/drawing/2017/model3d" xmlns:o="urn:schemas-microsoft-com:office:office" xmlns:r="http://schemas.openxmlformats.org/officeDocument/2006/relationships" xmlns:m="http://schemas.openxmlformats.org/officeDocument/2006/math" xmlns:v="urn:schemas-microsoft-com:vml" xmlns:wp14="http://schemas.microsoft.com/office/word/2010/wordprocessingDrawing" xmlns:wp="http://schemas.openxmlformats.org/drawingml/2006/wordprocessingDrawing" xmlns:w10="urn:schemas-microsoft-com:office:word" xmlns:w="http://schemas.openxmlformats.org/wordprocessingml/2006/main" xmlns:w14="http://schemas.microsoft.com/office/word/2010/wordml" xmlns:w15="http://schemas.microsoft.com/office/word/2012/wordml" xmlns:w16cex="http://schemas.microsoft.com/office/word/2018/wordml/cex" xmlns:w16cid="http://schemas.microsoft.com/office/word/2016/wordml/cid" xmlns:w16="http://schemas.microsoft.com/office/word/2018/wordml" xmlns:w16se="http://schemas.microsoft.com/office/word/2015/wordml/symex" xmlns:wpg="http://schemas.microsoft.com/office/word/2010/wordprocessingGroup" xmlns:wpi="http://schemas.microsoft.com/office/word/2010/wordprocessingInk" xmlns:wne="http://schemas.microsoft.com/office/word/2006/wordml" xmlns:wps="http://schemas.microsoft.com/office/word/2010/wordprocessingShape" mc:Ignorable="w14 w15 w16se w16cid w16 w16cex wp14">
   <w:endnote w:type="separator" w:id="-1">
     <w:p>
       <w:pPr>
@@ -514,7 +882,7 @@
 </file>
 
 <file path=word/footnotes.xml><?xml version="1.0" encoding="utf-8"?>
-<w:footnotes xmlns:wpc="http://schemas.microsoft.com/office/word/2010/wordprocessingCanvas" xmlns:mo="http://schemas.microsoft.com/office/mac/office/2008/main" xmlns:mc="http://schemas.openxmlformats.org/markup-compatibility/2006" xmlns:mv="urn:schemas-microsoft-com:mac:vml" xmlns:o="urn:schemas-microsoft-com:office:office" xmlns:r="http://schemas.openxmlformats.org/officeDocument/2006/relationships" xmlns:m="http://schemas.openxmlformats.org/officeDocument/2006/math" xmlns:v="urn:schemas-microsoft-com:vml" xmlns:wp14="http://schemas.microsoft.com/office/word/2010/wordprocessingDrawing" xmlns:wp="http://schemas.openxmlformats.org/drawingml/2006/wordprocessingDrawing" xmlns:w10="urn:schemas-microsoft-com:office:word" xmlns:w="http://schemas.openxmlformats.org/wordprocessingml/2006/main" xmlns:w14="http://schemas.microsoft.com/office/word/2010/wordml" xmlns:w15="http://schemas.microsoft.com/office/word/2012/wordml" xmlns:wpg="http://schemas.microsoft.com/office/word/2010/wordprocessingGroup" xmlns:wpi="http://schemas.microsoft.com/office/word/2010/wordprocessingInk" xmlns:wne="http://schemas.microsoft.com/office/word/2006/wordml" xmlns:wps="http://schemas.microsoft.com/office/word/2010/wordprocessingShape" mc:Ignorable="w14 w15 wp14">
+<w:footnotes xmlns:wpc="http://schemas.microsoft.com/office/word/2010/wordprocessingCanvas" xmlns:cx="http://schemas.microsoft.com/office/drawing/2014/chartex" xmlns:cx1="http://schemas.microsoft.com/office/drawing/2015/9/8/chartex" xmlns:cx2="http://schemas.microsoft.com/office/drawing/2015/10/21/chartex" xmlns:cx3="http://schemas.microsoft.com/office/drawing/2016/5/9/chartex" xmlns:cx4="http://schemas.microsoft.com/office/drawing/2016/5/10/chartex" xmlns:cx5="http://schemas.microsoft.com/office/drawing/2016/5/11/chartex" xmlns:cx6="http://schemas.microsoft.com/office/drawing/2016/5/12/chartex" xmlns:cx7="http://schemas.microsoft.com/office/drawing/2016/5/13/chartex" xmlns:cx8="http://schemas.microsoft.com/office/drawing/2016/5/14/chartex" xmlns:mc="http://schemas.openxmlformats.org/markup-compatibility/2006" xmlns:aink="http://schemas.microsoft.com/office/drawing/2016/ink" xmlns:am3d="http://schemas.microsoft.com/office/drawing/2017/model3d" xmlns:o="urn:schemas-microsoft-com:office:office" xmlns:r="http://schemas.openxmlformats.org/officeDocument/2006/relationships" xmlns:m="http://schemas.openxmlformats.org/officeDocument/2006/math" xmlns:v="urn:schemas-microsoft-com:vml" xmlns:wp14="http://schemas.microsoft.com/office/word/2010/wordprocessingDrawing" xmlns:wp="http://schemas.openxmlformats.org/drawingml/2006/wordprocessingDrawing" xmlns:w10="urn:schemas-microsoft-com:office:word" xmlns:w="http://schemas.openxmlformats.org/wordprocessingml/2006/main" xmlns:w14="http://schemas.microsoft.com/office/word/2010/wordml" xmlns:w15="http://schemas.microsoft.com/office/word/2012/wordml" xmlns:w16cex="http://schemas.microsoft.com/office/word/2018/wordml/cex" xmlns:w16cid="http://schemas.microsoft.com/office/word/2016/wordml/cid" xmlns:w16="http://schemas.microsoft.com/office/word/2018/wordml" xmlns:w16se="http://schemas.microsoft.com/office/word/2015/wordml/symex" xmlns:wpg="http://schemas.microsoft.com/office/word/2010/wordprocessingGroup" xmlns:wpi="http://schemas.microsoft.com/office/word/2010/wordprocessingInk" xmlns:wne="http://schemas.microsoft.com/office/word/2006/wordml" xmlns:wps="http://schemas.microsoft.com/office/word/2010/wordprocessingShape" mc:Ignorable="w14 w15 w16se w16cid w16 w16cex wp14">
   <w:footnote w:type="separator" w:id="-1">
     <w:p>
       <w:pPr>
@@ -539,7 +907,7 @@
 </file>
 
 <file path=word/header1.xml><?xml version="1.0" encoding="utf-8"?>
-<w:hdr xmlns:wpc="http://schemas.microsoft.com/office/word/2010/wordprocessingCanvas" xmlns:mo="http://schemas.microsoft.com/office/mac/office/2008/main" xmlns:mc="http://schemas.openxmlformats.org/markup-compatibility/2006" xmlns:mv="urn:schemas-microsoft-com:mac:vml" xmlns:o="urn:schemas-microsoft-com:office:office" xmlns:r="http://schemas.openxmlformats.org/officeDocument/2006/relationships" xmlns:m="http://schemas.openxmlformats.org/officeDocument/2006/math" xmlns:v="urn:schemas-microsoft-com:vml" xmlns:wp14="http://schemas.microsoft.com/office/word/2010/wordprocessingDrawing" xmlns:wp="http://schemas.openxmlformats.org/drawingml/2006/wordprocessingDrawing" xmlns:w10="urn:schemas-microsoft-com:office:word" xmlns:w="http://schemas.openxmlformats.org/wordprocessingml/2006/main" xmlns:w14="http://schemas.microsoft.com/office/word/2010/wordml" xmlns:w15="http://schemas.microsoft.com/office/word/2012/wordml" xmlns:wpg="http://schemas.microsoft.com/office/word/2010/wordprocessingGroup" xmlns:wpi="http://schemas.microsoft.com/office/word/2010/wordprocessingInk" xmlns:wne="http://schemas.microsoft.com/office/word/2006/wordml" xmlns:wps="http://schemas.microsoft.com/office/word/2010/wordprocessingShape" mc:Ignorable="w14 w15 wp14">
+<w:hdr xmlns:wpc="http://schemas.microsoft.com/office/word/2010/wordprocessingCanvas" xmlns:cx="http://schemas.microsoft.com/office/drawing/2014/chartex" xmlns:cx1="http://schemas.microsoft.com/office/drawing/2015/9/8/chartex" xmlns:cx2="http://schemas.microsoft.com/office/drawing/2015/10/21/chartex" xmlns:cx3="http://schemas.microsoft.com/office/drawing/2016/5/9/chartex" xmlns:cx4="http://schemas.microsoft.com/office/drawing/2016/5/10/chartex" xmlns:cx5="http://schemas.microsoft.com/office/drawing/2016/5/11/chartex" xmlns:cx6="http://schemas.microsoft.com/office/drawing/2016/5/12/chartex" xmlns:cx7="http://schemas.microsoft.com/office/drawing/2016/5/13/chartex" xmlns:cx8="http://schemas.microsoft.com/office/drawing/2016/5/14/chartex" xmlns:mc="http://schemas.openxmlformats.org/markup-compatibility/2006" xmlns:aink="http://schemas.microsoft.com/office/drawing/2016/ink" xmlns:am3d="http://schemas.microsoft.com/office/drawing/2017/model3d" xmlns:o="urn:schemas-microsoft-com:office:office" xmlns:r="http://schemas.openxmlformats.org/officeDocument/2006/relationships" xmlns:m="http://schemas.openxmlformats.org/officeDocument/2006/math" xmlns:v="urn:schemas-microsoft-com:vml" xmlns:wp14="http://schemas.microsoft.com/office/word/2010/wordprocessingDrawing" xmlns:wp="http://schemas.openxmlformats.org/drawingml/2006/wordprocessingDrawing" xmlns:w10="urn:schemas-microsoft-com:office:word" xmlns:w="http://schemas.openxmlformats.org/wordprocessingml/2006/main" xmlns:w14="http://schemas.microsoft.com/office/word/2010/wordml" xmlns:w15="http://schemas.microsoft.com/office/word/2012/wordml" xmlns:w16cex="http://schemas.microsoft.com/office/word/2018/wordml/cex" xmlns:w16cid="http://schemas.microsoft.com/office/word/2016/wordml/cid" xmlns:w16="http://schemas.microsoft.com/office/word/2018/wordml" xmlns:w16se="http://schemas.microsoft.com/office/word/2015/wordml/symex" xmlns:wpg="http://schemas.microsoft.com/office/word/2010/wordprocessingGroup" xmlns:wpi="http://schemas.microsoft.com/office/word/2010/wordprocessingInk" xmlns:wne="http://schemas.microsoft.com/office/word/2006/wordml" xmlns:wps="http://schemas.microsoft.com/office/word/2010/wordprocessingShape" mc:Ignorable="w14 w15 w16se w16cid w16 w16cex wp14">
   <w:tbl>
     <w:tblPr>
       <w:tblW w:w="0" w:type="auto"/>
@@ -714,12 +1082,14 @@
               <w:rFonts w:ascii="Calibri" w:hAnsi="Calibri"/>
             </w:rPr>
           </w:pPr>
+          <w:proofErr w:type="spellStart"/>
           <w:r>
             <w:rPr>
               <w:rFonts w:ascii="Calibri" w:hAnsi="Calibri"/>
             </w:rPr>
             <w:t>Corocotta</w:t>
           </w:r>
+          <w:proofErr w:type="spellEnd"/>
         </w:p>
       </w:tc>
       <w:tc>
@@ -790,8 +1160,8 @@
 </file>
 
 <file path=word/numbering.xml><?xml version="1.0" encoding="utf-8"?>
-<w:numbering xmlns:wpc="http://schemas.microsoft.com/office/word/2010/wordprocessingCanvas" xmlns:mo="http://schemas.microsoft.com/office/mac/office/2008/main" xmlns:mc="http://schemas.openxmlformats.org/markup-compatibility/2006" xmlns:mv="urn:schemas-microsoft-com:mac:vml" xmlns:o="urn:schemas-microsoft-com:office:office" xmlns:r="http://schemas.openxmlformats.org/officeDocument/2006/relationships" xmlns:m="http://schemas.openxmlformats.org/officeDocument/2006/math" xmlns:v="urn:schemas-microsoft-com:vml" xmlns:wp14="http://schemas.microsoft.com/office/word/2010/wordprocessingDrawing" xmlns:wp="http://schemas.openxmlformats.org/drawingml/2006/wordprocessingDrawing" xmlns:w10="urn:schemas-microsoft-com:office:word" xmlns:w="http://schemas.openxmlformats.org/wordprocessingml/2006/main" xmlns:w14="http://schemas.microsoft.com/office/word/2010/wordml" xmlns:w15="http://schemas.microsoft.com/office/word/2012/wordml" xmlns:wpg="http://schemas.microsoft.com/office/word/2010/wordprocessingGroup" xmlns:wpi="http://schemas.microsoft.com/office/word/2010/wordprocessingInk" xmlns:wne="http://schemas.microsoft.com/office/word/2006/wordml" xmlns:wps="http://schemas.microsoft.com/office/word/2010/wordprocessingShape" mc:Ignorable="w14 w15 wp14">
-  <w:abstractNum w:abstractNumId="0">
+<w:numbering xmlns:wpc="http://schemas.microsoft.com/office/word/2010/wordprocessingCanvas" xmlns:cx="http://schemas.microsoft.com/office/drawing/2014/chartex" xmlns:cx1="http://schemas.microsoft.com/office/drawing/2015/9/8/chartex" xmlns:cx2="http://schemas.microsoft.com/office/drawing/2015/10/21/chartex" xmlns:cx3="http://schemas.microsoft.com/office/drawing/2016/5/9/chartex" xmlns:cx4="http://schemas.microsoft.com/office/drawing/2016/5/10/chartex" xmlns:cx5="http://schemas.microsoft.com/office/drawing/2016/5/11/chartex" xmlns:cx6="http://schemas.microsoft.com/office/drawing/2016/5/12/chartex" xmlns:cx7="http://schemas.microsoft.com/office/drawing/2016/5/13/chartex" xmlns:cx8="http://schemas.microsoft.com/office/drawing/2016/5/14/chartex" xmlns:mc="http://schemas.openxmlformats.org/markup-compatibility/2006" xmlns:aink="http://schemas.microsoft.com/office/drawing/2016/ink" xmlns:am3d="http://schemas.microsoft.com/office/drawing/2017/model3d" xmlns:o="urn:schemas-microsoft-com:office:office" xmlns:r="http://schemas.openxmlformats.org/officeDocument/2006/relationships" xmlns:m="http://schemas.openxmlformats.org/officeDocument/2006/math" xmlns:v="urn:schemas-microsoft-com:vml" xmlns:wp14="http://schemas.microsoft.com/office/word/2010/wordprocessingDrawing" xmlns:wp="http://schemas.openxmlformats.org/drawingml/2006/wordprocessingDrawing" xmlns:w10="urn:schemas-microsoft-com:office:word" xmlns:w="http://schemas.openxmlformats.org/wordprocessingml/2006/main" xmlns:w14="http://schemas.microsoft.com/office/word/2010/wordml" xmlns:w15="http://schemas.microsoft.com/office/word/2012/wordml" xmlns:w16cex="http://schemas.microsoft.com/office/word/2018/wordml/cex" xmlns:w16cid="http://schemas.microsoft.com/office/word/2016/wordml/cid" xmlns:w16="http://schemas.microsoft.com/office/word/2018/wordml" xmlns:w16se="http://schemas.microsoft.com/office/word/2015/wordml/symex" xmlns:wpg="http://schemas.microsoft.com/office/word/2010/wordprocessingGroup" xmlns:wpi="http://schemas.microsoft.com/office/word/2010/wordprocessingInk" xmlns:wne="http://schemas.microsoft.com/office/word/2006/wordml" xmlns:wps="http://schemas.microsoft.com/office/word/2010/wordprocessingShape" mc:Ignorable="w14 w15 w16se w16cid w16 w16cex wp14">
+  <w:abstractNum w:abstractNumId="0" w15:restartNumberingAfterBreak="0">
     <w:nsid w:val="3C7C2355"/>
     <w:multiLevelType w:val="hybridMultilevel"/>
     <w:tmpl w:val="51CA38DC"/>
@@ -911,7 +1281,7 @@
 </file>
 
 <file path=word/styles.xml><?xml version="1.0" encoding="utf-8"?>
-<w:styles xmlns:mc="http://schemas.openxmlformats.org/markup-compatibility/2006" xmlns:r="http://schemas.openxmlformats.org/officeDocument/2006/relationships" xmlns:w="http://schemas.openxmlformats.org/wordprocessingml/2006/main" xmlns:w14="http://schemas.microsoft.com/office/word/2010/wordml" xmlns:w15="http://schemas.microsoft.com/office/word/2012/wordml" mc:Ignorable="w14 w15">
+<w:styles xmlns:mc="http://schemas.openxmlformats.org/markup-compatibility/2006" xmlns:r="http://schemas.openxmlformats.org/officeDocument/2006/relationships" xmlns:w="http://schemas.openxmlformats.org/wordprocessingml/2006/main" xmlns:w14="http://schemas.microsoft.com/office/word/2010/wordml" xmlns:w15="http://schemas.microsoft.com/office/word/2012/wordml" xmlns:w16cex="http://schemas.microsoft.com/office/word/2018/wordml/cex" xmlns:w16cid="http://schemas.microsoft.com/office/word/2016/wordml/cid" xmlns:w16="http://schemas.microsoft.com/office/word/2018/wordml" xmlns:w16se="http://schemas.microsoft.com/office/word/2015/wordml/symex" mc:Ignorable="w14 w15 w16se w16cid w16 w16cex">
   <w:docDefaults>
     <w:rPrDefault>
       <w:rPr>
@@ -927,7 +1297,7 @@
       </w:pPr>
     </w:pPrDefault>
   </w:docDefaults>
-  <w:latentStyles w:defLockedState="0" w:defUIPriority="99" w:defSemiHidden="0" w:defUnhideWhenUsed="0" w:defQFormat="0" w:count="382">
+  <w:latentStyles w:defLockedState="0" w:defUIPriority="99" w:defSemiHidden="0" w:defUnhideWhenUsed="0" w:defQFormat="0" w:count="376">
     <w:lsdException w:name="Normal" w:uiPriority="0" w:qFormat="1"/>
     <w:lsdException w:name="heading 1" w:uiPriority="9" w:qFormat="1"/>
     <w:lsdException w:name="heading 2" w:semiHidden="1" w:uiPriority="9" w:unhideWhenUsed="1" w:qFormat="1"/>

</xml_diff>